<commit_message>
quesea lo que dios quiera
ultimos cambios xd
</commit_message>
<xml_diff>
--- a/Documentación/IPC_Ensayo_Grupo8.docx
+++ b/Documentación/IPC_Ensayo_Grupo8.docx
@@ -104,7 +104,7 @@
                     </wp:anchor>
                   </w:drawing>
                 </mc:Choice>
-                <mc:Fallback xmlns:a14="http://schemas.microsoft.com/office/drawing/2010/main" xmlns:c="http://schemas.openxmlformats.org/drawingml/2006/chart" xmlns:pic="http://schemas.openxmlformats.org/drawingml/2006/picture" xmlns:a="http://schemas.openxmlformats.org/drawingml/2006/main" xmlns:mv="urn:schemas-microsoft-com:mac:vml" xmlns:ve="http://schemas.openxmlformats.org/markup-compatibility/2006">
+                <mc:Fallback xmlns:ve="http://schemas.openxmlformats.org/markup-compatibility/2006" xmlns:mv="urn:schemas-microsoft-com:mac:vml" xmlns:a="http://schemas.openxmlformats.org/drawingml/2006/main" xmlns:pic="http://schemas.openxmlformats.org/drawingml/2006/picture" xmlns:c="http://schemas.openxmlformats.org/drawingml/2006/chart" xmlns:a14="http://schemas.microsoft.com/office/drawing/2010/main">
                   <w:pict>
                     <v:shapetype w14:anchorId="696BC117" id="_x0000_t32" coordsize="21600,21600" o:spt="32" o:oned="t" path="m,l21600,21600e" filled="f">
                       <v:path arrowok="t" fillok="f" o:connecttype="none"/>
@@ -240,7 +240,7 @@
                     </wp:anchor>
                   </w:drawing>
                 </mc:Choice>
-                <mc:Fallback xmlns:a14="http://schemas.microsoft.com/office/drawing/2010/main" xmlns:c="http://schemas.openxmlformats.org/drawingml/2006/chart" xmlns:pic="http://schemas.openxmlformats.org/drawingml/2006/picture" xmlns:a="http://schemas.openxmlformats.org/drawingml/2006/main" xmlns:mv="urn:schemas-microsoft-com:mac:vml" xmlns:ve="http://schemas.openxmlformats.org/markup-compatibility/2006">
+                <mc:Fallback xmlns:ve="http://schemas.openxmlformats.org/markup-compatibility/2006" xmlns:mv="urn:schemas-microsoft-com:mac:vml" xmlns:a="http://schemas.openxmlformats.org/drawingml/2006/main" xmlns:pic="http://schemas.openxmlformats.org/drawingml/2006/picture" xmlns:c="http://schemas.openxmlformats.org/drawingml/2006/chart" xmlns:a14="http://schemas.microsoft.com/office/drawing/2010/main">
                   <w:pict>
                     <v:shape w14:anchorId="1C8B1292" id="Conector recto de flecha 2" o:spid="_x0000_s1026" type="#_x0000_t32" style="position:absolute;margin-left:7pt;margin-top:5pt;width:426pt;height:1pt;z-index:251659264;visibility:visible;mso-wrap-style:square;mso-wrap-distance-left:9pt;mso-wrap-distance-top:0;mso-wrap-distance-right:9pt;mso-wrap-distance-bottom:0;mso-position-horizontal:absolute;mso-position-horizontal-relative:margin;mso-position-vertical:absolute;mso-position-vertical-relative:text" o:gfxdata="UEsDBBQABgAIAAAAIQC2gziS/gAAAOEBAAATAAAAW0NvbnRlbnRfVHlwZXNdLnhtbJSRQU7DMBBF 90jcwfIWJU67QAgl6YK0S0CoHGBkTxKLZGx5TGhvj5O2G0SRWNoz/78nu9wcxkFMGNg6quQqL6RA 0s5Y6ir5vt9lD1JwBDIwOMJKHpHlpr69KfdHjyxSmriSfYz+USnWPY7AufNIadK6MEJMx9ApD/oD OlTrorhX2lFEilmcO2RdNtjC5xDF9pCuTyYBB5bi6bQ4syoJ3g9WQ0ymaiLzg5KdCXlKLjvcW893 SUOqXwnz5DrgnHtJTxOsQfEKIT7DmDSUCaxw7Rqn8787ZsmRM9e2VmPeBN4uqYvTtW7jvijg9N/y JsXecLq0q+WD6m8AAAD//wMAUEsDBBQABgAIAAAAIQA4/SH/1gAAAJQBAAALAAAAX3JlbHMvLnJl bHOkkMFqwzAMhu+DvYPRfXGawxijTi+j0GvpHsDYimMaW0Yy2fr2M4PBMnrbUb/Q94l/f/hMi1qR JVI2sOt6UJgd+ZiDgffL8ekFlFSbvV0oo4EbChzGx4f9GRdb25HMsYhqlCwG5lrLq9biZkxWOiqY 22YiTra2kYMu1l1tQD30/bPm3wwYN0x18gb45AdQl1tp5j/sFB2T0FQ7R0nTNEV3j6o9feQzro1i OWA14Fm+Q8a1a8+Bvu/d/dMb2JY5uiPbhG/ktn4cqGU/er3pcvwCAAD//wMAUEsDBBQABgAIAAAA IQDfwcP16gEAAMMDAAAOAAAAZHJzL2Uyb0RvYy54bWysU01v2zAMvQ/YfxB0X2wnbdoacXpI1l2G LUC3H8BItC1AX5C0OPn3o+Ss3cdlGKaDREnk0+MjtXk8G81OGKJytuPNouYMrXBS2aHjX788vbvn LCawErSz2PELRv64fftmM/kWl250WmJgBGJjO/mOjyn5tqqiGNFAXDiPli57Fwwk2oahkgEmQje6 Wtb1uppckD44gTHS6X6+5NuC3/co0ue+j5iY7jhxS2UOZT7mudpuoB0C+FGJKw34BxYGlKVHX6D2 kIB9C+oPKKNEcNH1aSGcqVzfK4ElB8qmqX/L5nkEjyUXEif6F5ni/4MVn06HwJTs+JIzC4ZKtKNC ieQCC3lhElmvUYzAllmtyceWgnb2EK676A8hp37ug8krJcXOhLderZsVlf/S8dXdfU1jVhvPiQly uL1pHu6WN5wJ8ih31SuIDzF9QGdYNjoeUwA1jIm4zeSaojacPsZENCjwR0BmYN2T0rqUVls2UV8+ 1LdUfQHUYb2GRKbxlHO0Q8GJTiuZY3J0DMNxpwM7Qe6ZMjJxeuMXt/zgHuI4+5WrOT+jEmZtoB0R 5HsrWbp40tWSrjyzMSg500j/JVvFM4HSf+NJJLQlLrkKs+7ZOjp5KeUo59Qphe21q3Mr/rwv0a9/ b/sdAAD//wMAUEsDBBQABgAIAAAAIQCp1g2M2QAAAAgBAAAPAAAAZHJzL2Rvd25yZXYueG1sTE/L TsMwELwj8Q/WInGjNhWKqhCnqhA9ACcCl9y28ZKE+hHZbhr4epYTnGZnZzU7U20XZ8VMMY3Ba7hd KRDku2BG32t4f9vfbECkjN6gDZ40fFGCbX15UWFpwtm/0tzkXrCJTyVqGHKeSilTN5DDtAoTedY+ QnSYmcZemohnNndWrpUqpMPR84cBJ3oYqDs2J6fBxmf7+Ri+Vbs8xblpXYv7l0nr66tldw8i05L/ juE3PkeHmjMdwsmbJCzzO66SGRUj65ui4OHAi7UCWVfyf4H6BwAA//8DAFBLAQItABQABgAIAAAA IQC2gziS/gAAAOEBAAATAAAAAAAAAAAAAAAAAAAAAABbQ29udGVudF9UeXBlc10ueG1sUEsBAi0A FAAGAAgAAAAhADj9If/WAAAAlAEAAAsAAAAAAAAAAAAAAAAALwEAAF9yZWxzLy5yZWxzUEsBAi0A FAAGAAgAAAAhAN/Bw/XqAQAAwwMAAA4AAAAAAAAAAAAAAAAALgIAAGRycy9lMm9Eb2MueG1sUEsB Ai0AFAAGAAgAAAAhAKnWDYzZAAAACAEAAA8AAAAAAAAAAAAAAAAARAQAAGRycy9kb3ducmV2Lnht bFBLBQYAAAAABAAEAPMAAABKBQAAAAA= " o:allowincell="f" strokeweight="1.5pt">
                       <v:stroke joinstyle="miter"/>
@@ -6236,6 +6236,447 @@
           <w:lang w:val="es-419"/>
         </w:rPr>
       </w:pPr>
+      <w:r>
+        <w:rPr>
+          <w:noProof/>
+          <w:lang w:val="es-419"/>
+        </w:rPr>
+        <mc:AlternateContent>
+          <mc:Choice Requires="wps">
+            <w:drawing>
+              <wp:anchor distT="0" distB="0" distL="114300" distR="114300" simplePos="0" relativeHeight="251670528" behindDoc="0" locked="0" layoutInCell="1" allowOverlap="1" wp14:anchorId="2227CE12" wp14:editId="5C68FD48">
+                <wp:simplePos x="0" y="0"/>
+                <wp:positionH relativeFrom="column">
+                  <wp:posOffset>790575</wp:posOffset>
+                </wp:positionH>
+                <wp:positionV relativeFrom="paragraph">
+                  <wp:posOffset>13335</wp:posOffset>
+                </wp:positionV>
+                <wp:extent cx="2895600" cy="2428875"/>
+                <wp:effectExtent l="0" t="0" r="0" b="0"/>
+                <wp:wrapNone/>
+                <wp:docPr id="1860039941" name="Cuadro de texto 1"/>
+                <wp:cNvGraphicFramePr/>
+                <a:graphic xmlns:a="http://schemas.openxmlformats.org/drawingml/2006/main">
+                  <a:graphicData uri="http://schemas.microsoft.com/office/word/2010/wordprocessingShape">
+                    <wps:wsp>
+                      <wps:cNvSpPr txBox="1"/>
+                      <wps:spPr>
+                        <a:xfrm>
+                          <a:off x="0" y="0"/>
+                          <a:ext cx="2895600" cy="2428875"/>
+                        </a:xfrm>
+                        <a:prstGeom prst="rect">
+                          <a:avLst/>
+                        </a:prstGeom>
+                        <a:noFill/>
+                        <a:ln w="6350">
+                          <a:noFill/>
+                        </a:ln>
+                      </wps:spPr>
+                      <wps:txbx>
+                        <w:txbxContent>
+                          <w:p>
+                            <w:pPr>
+                              <w:ind w:left="0"/>
+                              <w:rPr>
+                                <w:rFonts w:ascii="Times New Roman" w:hAnsi="Times New Roman" w:cs="Times New Roman"/>
+                                <w:b/>
+                                <w:bCs/>
+                                <w:sz w:val="24"/>
+                                <w:szCs w:val="24"/>
+                                <w:u w:val="single"/>
+                                <w:lang w:val="es-MX"/>
+                              </w:rPr>
+                            </w:pPr>
+                            <w:r>
+                              <w:rPr>
+                                <w:lang w:val="es-MX"/>
+                              </w:rPr>
+                              <w:t xml:space="preserve"> </w:t>
+                            </w:r>
+                            <w:r>
+                              <w:rPr>
+                                <w:rFonts w:ascii="Cooper Black" w:hAnsi="Cooper Black"/>
+                                <w:lang w:val="es-MX"/>
+                              </w:rPr>
+                              <w:tab/>
+                            </w:r>
+                            <w:r>
+                              <w:rPr>
+                                <w:rFonts w:ascii="Times New Roman" w:hAnsi="Times New Roman" w:cs="Times New Roman"/>
+                                <w:b/>
+                                <w:bCs/>
+                                <w:sz w:val="24"/>
+                                <w:szCs w:val="24"/>
+                                <w:u w:val="single"/>
+                                <w:lang w:val="es-MX"/>
+                              </w:rPr>
+                              <w:t>Requerimientos:</w:t>
+                            </w:r>
+                          </w:p>
+                          <w:p>
+                            <w:pPr>
+                              <w:ind w:left="0"/>
+                              <w:rPr>
+                                <w:rFonts w:ascii="Times New Roman" w:hAnsi="Times New Roman" w:cs="Times New Roman"/>
+                                <w:b/>
+                                <w:bCs/>
+                                <w:sz w:val="24"/>
+                                <w:szCs w:val="24"/>
+                                <w:u w:val="single"/>
+                                <w:lang w:val="es-MX"/>
+                              </w:rPr>
+                            </w:pPr>
+                          </w:p>
+                          <w:p>
+                            <w:pPr>
+                              <w:pStyle w:val="Prrafodelista"/>
+                              <w:numPr>
+                                <w:ilvl w:val="0"/>
+                                <w:numId w:val="9"/>
+                              </w:numPr>
+                              <w:rPr>
+                                <w:lang w:val="es-MX"/>
+                              </w:rPr>
+                            </w:pPr>
+                            <w:hyperlink r:id="rId33" w:history="1">
+                              <w:r>
+                                <w:rPr>
+                                  <w:rStyle w:val="Hipervnculo"/>
+                                  <w:lang w:val="es-MX"/>
+                                </w:rPr>
+                                <w:t>Python 3.11.5 o Superior</w:t>
+                              </w:r>
+                            </w:hyperlink>
+                          </w:p>
+                          <w:p>
+                            <w:pPr>
+                              <w:pStyle w:val="Prrafodelista"/>
+                              <w:numPr>
+                                <w:ilvl w:val="0"/>
+                                <w:numId w:val="9"/>
+                              </w:numPr>
+                              <w:rPr>
+                                <w:lang w:val="es-MX"/>
+                              </w:rPr>
+                            </w:pPr>
+                            <w:hyperlink r:id="rId34" w:history="1">
+                              <w:proofErr w:type="spellStart"/>
+                              <w:r>
+                                <w:rPr>
+                                  <w:rStyle w:val="Hipervnculo"/>
+                                  <w:lang w:val="es-MX"/>
+                                </w:rPr>
+                                <w:t>Graphviz</w:t>
+                              </w:r>
+                              <w:proofErr w:type="spellEnd"/>
+                              <w:r>
+                                <w:rPr>
+                                  <w:rStyle w:val="Hipervnculo"/>
+                                  <w:lang w:val="es-MX"/>
+                                </w:rPr>
+                                <w:t xml:space="preserve"> 0.20 o superior</w:t>
+                              </w:r>
+                            </w:hyperlink>
+                          </w:p>
+                          <w:p>
+                            <w:pPr>
+                              <w:pStyle w:val="Prrafodelista"/>
+                              <w:numPr>
+                                <w:ilvl w:val="0"/>
+                                <w:numId w:val="9"/>
+                              </w:numPr>
+                              <w:rPr>
+                                <w:lang w:val="es-MX"/>
+                              </w:rPr>
+                            </w:pPr>
+                            <w:hyperlink r:id="rId35" w:history="1">
+                              <w:r>
+                                <w:rPr>
+                                  <w:rStyle w:val="Hipervnculo"/>
+                                  <w:lang w:val="es-MX"/>
+                                </w:rPr>
+                                <w:t>PySide6 6.5.2 o superior</w:t>
+                              </w:r>
+                            </w:hyperlink>
+                          </w:p>
+                          <w:p>
+                            <w:pPr>
+                              <w:pStyle w:val="Prrafodelista"/>
+                              <w:numPr>
+                                <w:ilvl w:val="0"/>
+                                <w:numId w:val="9"/>
+                              </w:numPr>
+                              <w:rPr>
+                                <w:lang w:val="es-MX"/>
+                              </w:rPr>
+                            </w:pPr>
+                            <w:hyperlink r:id="rId36" w:history="1">
+                              <w:proofErr w:type="spellStart"/>
+                              <w:r>
+                                <w:rPr>
+                                  <w:rStyle w:val="Hipervnculo"/>
+                                  <w:lang w:val="es-MX"/>
+                                </w:rPr>
+                                <w:t>Pillow</w:t>
+                              </w:r>
+                              <w:proofErr w:type="spellEnd"/>
+                              <w:r>
+                                <w:rPr>
+                                  <w:rStyle w:val="Hipervnculo"/>
+                                  <w:lang w:val="es-MX"/>
+                                </w:rPr>
+                                <w:t xml:space="preserve"> 10.1.0</w:t>
+                              </w:r>
+                            </w:hyperlink>
+                          </w:p>
+                          <w:p>
+                            <w:pPr>
+                              <w:pStyle w:val="Prrafodelista"/>
+                              <w:numPr>
+                                <w:ilvl w:val="0"/>
+                                <w:numId w:val="9"/>
+                              </w:numPr>
+                              <w:rPr>
+                                <w:lang w:val="es-MX"/>
+                              </w:rPr>
+                            </w:pPr>
+                            <w:hyperlink r:id="rId37" w:history="1">
+                              <w:proofErr w:type="spellStart"/>
+                              <w:r>
+                                <w:rPr>
+                                  <w:rStyle w:val="Hipervnculo"/>
+                                  <w:lang w:val="es-MX"/>
+                                </w:rPr>
+                                <w:t>Pygame</w:t>
+                              </w:r>
+                              <w:proofErr w:type="spellEnd"/>
+                            </w:hyperlink>
+                          </w:p>
+                          <w:p>
+                            <w:pPr>
+                              <w:ind w:left="0"/>
+                              <w:rPr>
+                                <w:lang w:val="es-MX"/>
+                              </w:rPr>
+                            </w:pPr>
+                          </w:p>
+                        </w:txbxContent>
+                      </wps:txbx>
+                      <wps:bodyPr rot="0" spcFirstLastPara="0" vertOverflow="overflow" horzOverflow="overflow" vert="horz" wrap="square" lIns="91440" tIns="45720" rIns="91440" bIns="45720" numCol="1" spcCol="0" rtlCol="0" fromWordArt="0" anchor="t" anchorCtr="0" forceAA="0" compatLnSpc="1">
+                        <a:prstTxWarp prst="textNoShape">
+                          <a:avLst/>
+                        </a:prstTxWarp>
+                        <a:noAutofit/>
+                      </wps:bodyPr>
+                    </wps:wsp>
+                  </a:graphicData>
+                </a:graphic>
+                <wp14:sizeRelH relativeFrom="margin">
+                  <wp14:pctWidth>0</wp14:pctWidth>
+                </wp14:sizeRelH>
+              </wp:anchor>
+            </w:drawing>
+          </mc:Choice>
+          <mc:Fallback>
+            <w:pict>
+              <v:shape w14:anchorId="2227CE12" id="_x0000_s1030" type="#_x0000_t202" style="position:absolute;margin-left:62.25pt;margin-top:1.05pt;width:228pt;height:191.25pt;z-index:251670528;visibility:visible;mso-wrap-style:square;mso-width-percent:0;mso-wrap-distance-left:9pt;mso-wrap-distance-top:0;mso-wrap-distance-right:9pt;mso-wrap-distance-bottom:0;mso-position-horizontal:absolute;mso-position-horizontal-relative:text;mso-position-vertical:absolute;mso-position-vertical-relative:text;mso-width-percent:0;mso-width-relative:margin;v-text-anchor:top" o:gfxdata="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" filled="f" stroked="f" strokeweight=".5pt">
+                <v:textbox>
+                  <w:txbxContent>
+                    <w:p>
+                      <w:pPr>
+                        <w:ind w:left="0"/>
+                        <w:rPr>
+                          <w:rFonts w:ascii="Times New Roman" w:hAnsi="Times New Roman" w:cs="Times New Roman"/>
+                          <w:b/>
+                          <w:bCs/>
+                          <w:sz w:val="24"/>
+                          <w:szCs w:val="24"/>
+                          <w:u w:val="single"/>
+                          <w:lang w:val="es-MX"/>
+                        </w:rPr>
+                      </w:pPr>
+                      <w:r>
+                        <w:rPr>
+                          <w:lang w:val="es-MX"/>
+                        </w:rPr>
+                        <w:t xml:space="preserve"> </w:t>
+                      </w:r>
+                      <w:r>
+                        <w:rPr>
+                          <w:rFonts w:ascii="Cooper Black" w:hAnsi="Cooper Black"/>
+                          <w:lang w:val="es-MX"/>
+                        </w:rPr>
+                        <w:tab/>
+                      </w:r>
+                      <w:r>
+                        <w:rPr>
+                          <w:rFonts w:ascii="Times New Roman" w:hAnsi="Times New Roman" w:cs="Times New Roman"/>
+                          <w:b/>
+                          <w:bCs/>
+                          <w:sz w:val="24"/>
+                          <w:szCs w:val="24"/>
+                          <w:u w:val="single"/>
+                          <w:lang w:val="es-MX"/>
+                        </w:rPr>
+                        <w:t>Requerimientos:</w:t>
+                      </w:r>
+                    </w:p>
+                    <w:p>
+                      <w:pPr>
+                        <w:ind w:left="0"/>
+                        <w:rPr>
+                          <w:rFonts w:ascii="Times New Roman" w:hAnsi="Times New Roman" w:cs="Times New Roman"/>
+                          <w:b/>
+                          <w:bCs/>
+                          <w:sz w:val="24"/>
+                          <w:szCs w:val="24"/>
+                          <w:u w:val="single"/>
+                          <w:lang w:val="es-MX"/>
+                        </w:rPr>
+                      </w:pPr>
+                    </w:p>
+                    <w:p>
+                      <w:pPr>
+                        <w:pStyle w:val="Prrafodelista"/>
+                        <w:numPr>
+                          <w:ilvl w:val="0"/>
+                          <w:numId w:val="9"/>
+                        </w:numPr>
+                        <w:rPr>
+                          <w:lang w:val="es-MX"/>
+                        </w:rPr>
+                      </w:pPr>
+                      <w:hyperlink r:id="rId38" w:history="1">
+                        <w:r>
+                          <w:rPr>
+                            <w:rStyle w:val="Hipervnculo"/>
+                            <w:lang w:val="es-MX"/>
+                          </w:rPr>
+                          <w:t>Python 3.11.5 o Superior</w:t>
+                        </w:r>
+                      </w:hyperlink>
+                    </w:p>
+                    <w:p>
+                      <w:pPr>
+                        <w:pStyle w:val="Prrafodelista"/>
+                        <w:numPr>
+                          <w:ilvl w:val="0"/>
+                          <w:numId w:val="9"/>
+                        </w:numPr>
+                        <w:rPr>
+                          <w:lang w:val="es-MX"/>
+                        </w:rPr>
+                      </w:pPr>
+                      <w:hyperlink r:id="rId39" w:history="1">
+                        <w:proofErr w:type="spellStart"/>
+                        <w:r>
+                          <w:rPr>
+                            <w:rStyle w:val="Hipervnculo"/>
+                            <w:lang w:val="es-MX"/>
+                          </w:rPr>
+                          <w:t>Graphviz</w:t>
+                        </w:r>
+                        <w:proofErr w:type="spellEnd"/>
+                        <w:r>
+                          <w:rPr>
+                            <w:rStyle w:val="Hipervnculo"/>
+                            <w:lang w:val="es-MX"/>
+                          </w:rPr>
+                          <w:t xml:space="preserve"> 0.20 o superior</w:t>
+                        </w:r>
+                      </w:hyperlink>
+                    </w:p>
+                    <w:p>
+                      <w:pPr>
+                        <w:pStyle w:val="Prrafodelista"/>
+                        <w:numPr>
+                          <w:ilvl w:val="0"/>
+                          <w:numId w:val="9"/>
+                        </w:numPr>
+                        <w:rPr>
+                          <w:lang w:val="es-MX"/>
+                        </w:rPr>
+                      </w:pPr>
+                      <w:hyperlink r:id="rId40" w:history="1">
+                        <w:r>
+                          <w:rPr>
+                            <w:rStyle w:val="Hipervnculo"/>
+                            <w:lang w:val="es-MX"/>
+                          </w:rPr>
+                          <w:t>PySide6 6.5.2 o superior</w:t>
+                        </w:r>
+                      </w:hyperlink>
+                    </w:p>
+                    <w:p>
+                      <w:pPr>
+                        <w:pStyle w:val="Prrafodelista"/>
+                        <w:numPr>
+                          <w:ilvl w:val="0"/>
+                          <w:numId w:val="9"/>
+                        </w:numPr>
+                        <w:rPr>
+                          <w:lang w:val="es-MX"/>
+                        </w:rPr>
+                      </w:pPr>
+                      <w:hyperlink r:id="rId41" w:history="1">
+                        <w:proofErr w:type="spellStart"/>
+                        <w:r>
+                          <w:rPr>
+                            <w:rStyle w:val="Hipervnculo"/>
+                            <w:lang w:val="es-MX"/>
+                          </w:rPr>
+                          <w:t>Pillow</w:t>
+                        </w:r>
+                        <w:proofErr w:type="spellEnd"/>
+                        <w:r>
+                          <w:rPr>
+                            <w:rStyle w:val="Hipervnculo"/>
+                            <w:lang w:val="es-MX"/>
+                          </w:rPr>
+                          <w:t xml:space="preserve"> 10.1.0</w:t>
+                        </w:r>
+                      </w:hyperlink>
+                    </w:p>
+                    <w:p>
+                      <w:pPr>
+                        <w:pStyle w:val="Prrafodelista"/>
+                        <w:numPr>
+                          <w:ilvl w:val="0"/>
+                          <w:numId w:val="9"/>
+                        </w:numPr>
+                        <w:rPr>
+                          <w:lang w:val="es-MX"/>
+                        </w:rPr>
+                      </w:pPr>
+                      <w:hyperlink r:id="rId42" w:history="1">
+                        <w:proofErr w:type="spellStart"/>
+                        <w:r>
+                          <w:rPr>
+                            <w:rStyle w:val="Hipervnculo"/>
+                            <w:lang w:val="es-MX"/>
+                          </w:rPr>
+                          <w:t>Pygame</w:t>
+                        </w:r>
+                        <w:proofErr w:type="spellEnd"/>
+                      </w:hyperlink>
+                    </w:p>
+                    <w:p>
+                      <w:pPr>
+                        <w:ind w:left="0"/>
+                        <w:rPr>
+                          <w:lang w:val="es-MX"/>
+                        </w:rPr>
+                      </w:pPr>
+                    </w:p>
+                  </w:txbxContent>
+                </v:textbox>
+              </v:shape>
+            </w:pict>
+          </mc:Fallback>
+        </mc:AlternateContent>
+      </w:r>
     </w:p>
     <w:p>
       <w:pPr>
@@ -6617,7 +7058,7 @@
                     <pic:cNvPicPr/>
                   </pic:nvPicPr>
                   <pic:blipFill>
-                    <a:blip r:embed="rId33" cstate="print">
+                    <a:blip r:embed="rId43" cstate="print">
                       <a:extLst>
                         <a:ext uri="{28A0092B-C50C-407E-A947-70E740481C1C}">
                           <a14:useLocalDpi xmlns:a14="http://schemas.microsoft.com/office/drawing/2010/main" val="0"/>
@@ -6807,6 +7248,119 @@
 <file path=word/numbering.xml><?xml version="1.0" encoding="utf-8"?>
 <w:numbering xmlns:wpc="http://schemas.microsoft.com/office/word/2010/wordprocessingCanvas" xmlns:cx="http://schemas.microsoft.com/office/drawing/2014/chartex" xmlns:cx1="http://schemas.microsoft.com/office/drawing/2015/9/8/chartex" xmlns:cx2="http://schemas.microsoft.com/office/drawing/2015/10/21/chartex" xmlns:cx3="http://schemas.microsoft.com/office/drawing/2016/5/9/chartex" xmlns:cx4="http://schemas.microsoft.com/office/drawing/2016/5/10/chartex" xmlns:cx5="http://schemas.microsoft.com/office/drawing/2016/5/11/chartex" xmlns:cx6="http://schemas.microsoft.com/office/drawing/2016/5/12/chartex" xmlns:cx7="http://schemas.microsoft.com/office/drawing/2016/5/13/chartex" xmlns:cx8="http://schemas.microsoft.com/office/drawing/2016/5/14/chartex" xmlns:mc="http://schemas.openxmlformats.org/markup-compatibility/2006" xmlns:aink="http://schemas.microsoft.com/office/drawing/2016/ink" xmlns:am3d="http://schemas.microsoft.com/office/drawing/2017/model3d" xmlns:o="urn:schemas-microsoft-com:office:office" xmlns:oel="http://schemas.microsoft.com/office/2019/extlst" xmlns:r="http://schemas.openxmlformats.org/officeDocument/2006/relationships" xmlns:m="http://schemas.openxmlformats.org/officeDocument/2006/math" xmlns:v="urn:schemas-microsoft-com:vml" xmlns:wp14="http://schemas.microsoft.com/office/word/2010/wordprocessingDrawing" xmlns:wp="http://schemas.openxmlformats.org/drawingml/2006/wordprocessingDrawing" xmlns:w10="urn:schemas-microsoft-com:office:word" xmlns:w="http://schemas.openxmlformats.org/wordprocessingml/2006/main" xmlns:w14="http://schemas.microsoft.com/office/word/2010/wordml" xmlns:w15="http://schemas.microsoft.com/office/word/2012/wordml" xmlns:w16cex="http://schemas.microsoft.com/office/word/2018/wordml/cex" xmlns:w16cid="http://schemas.microsoft.com/office/word/2016/wordml/cid" xmlns:w16="http://schemas.microsoft.com/office/word/2018/wordml" xmlns:w16sdtdh="http://schemas.microsoft.com/office/word/2020/wordml/sdtdatahash" xmlns:w16se="http://schemas.microsoft.com/office/word/2015/wordml/symex" xmlns:wpg="http://schemas.microsoft.com/office/word/2010/wordprocessingGroup" xmlns:wpi="http://schemas.microsoft.com/office/word/2010/wordprocessingInk" xmlns:wne="http://schemas.microsoft.com/office/word/2006/wordml" xmlns:wps="http://schemas.microsoft.com/office/word/2010/wordprocessingShape" mc:Ignorable="w14 w15 w16se w16cid w16 w16cex w16sdtdh wp14">
   <w:abstractNum w:abstractNumId="0" w15:restartNumberingAfterBreak="0">
+    <w:nsid w:val="01EA1047"/>
+    <w:multiLevelType w:val="hybridMultilevel"/>
+    <w:tmpl w:val="33ACBB80"/>
+    <w:lvl w:ilvl="0" w:tplc="100A0001">
+      <w:start w:val="1"/>
+      <w:numFmt w:val="bullet"/>
+      <w:lvlText w:val=""/>
+      <w:lvlJc w:val="left"/>
+      <w:pPr>
+        <w:ind w:left="720" w:hanging="360"/>
+      </w:pPr>
+      <w:rPr>
+        <w:rFonts w:ascii="Symbol" w:hAnsi="Symbol" w:hint="default"/>
+      </w:rPr>
+    </w:lvl>
+    <w:lvl w:ilvl="1" w:tplc="100A0003" w:tentative="1">
+      <w:start w:val="1"/>
+      <w:numFmt w:val="bullet"/>
+      <w:lvlText w:val="o"/>
+      <w:lvlJc w:val="left"/>
+      <w:pPr>
+        <w:ind w:left="1440" w:hanging="360"/>
+      </w:pPr>
+      <w:rPr>
+        <w:rFonts w:ascii="Courier New" w:hAnsi="Courier New" w:cs="Courier New" w:hint="default"/>
+      </w:rPr>
+    </w:lvl>
+    <w:lvl w:ilvl="2" w:tplc="100A0005" w:tentative="1">
+      <w:start w:val="1"/>
+      <w:numFmt w:val="bullet"/>
+      <w:lvlText w:val=""/>
+      <w:lvlJc w:val="left"/>
+      <w:pPr>
+        <w:ind w:left="2160" w:hanging="360"/>
+      </w:pPr>
+      <w:rPr>
+        <w:rFonts w:ascii="Wingdings" w:hAnsi="Wingdings" w:hint="default"/>
+      </w:rPr>
+    </w:lvl>
+    <w:lvl w:ilvl="3" w:tplc="100A0001" w:tentative="1">
+      <w:start w:val="1"/>
+      <w:numFmt w:val="bullet"/>
+      <w:lvlText w:val=""/>
+      <w:lvlJc w:val="left"/>
+      <w:pPr>
+        <w:ind w:left="2880" w:hanging="360"/>
+      </w:pPr>
+      <w:rPr>
+        <w:rFonts w:ascii="Symbol" w:hAnsi="Symbol" w:hint="default"/>
+      </w:rPr>
+    </w:lvl>
+    <w:lvl w:ilvl="4" w:tplc="100A0003" w:tentative="1">
+      <w:start w:val="1"/>
+      <w:numFmt w:val="bullet"/>
+      <w:lvlText w:val="o"/>
+      <w:lvlJc w:val="left"/>
+      <w:pPr>
+        <w:ind w:left="3600" w:hanging="360"/>
+      </w:pPr>
+      <w:rPr>
+        <w:rFonts w:ascii="Courier New" w:hAnsi="Courier New" w:cs="Courier New" w:hint="default"/>
+      </w:rPr>
+    </w:lvl>
+    <w:lvl w:ilvl="5" w:tplc="100A0005" w:tentative="1">
+      <w:start w:val="1"/>
+      <w:numFmt w:val="bullet"/>
+      <w:lvlText w:val=""/>
+      <w:lvlJc w:val="left"/>
+      <w:pPr>
+        <w:ind w:left="4320" w:hanging="360"/>
+      </w:pPr>
+      <w:rPr>
+        <w:rFonts w:ascii="Wingdings" w:hAnsi="Wingdings" w:hint="default"/>
+      </w:rPr>
+    </w:lvl>
+    <w:lvl w:ilvl="6" w:tplc="100A0001" w:tentative="1">
+      <w:start w:val="1"/>
+      <w:numFmt w:val="bullet"/>
+      <w:lvlText w:val=""/>
+      <w:lvlJc w:val="left"/>
+      <w:pPr>
+        <w:ind w:left="5040" w:hanging="360"/>
+      </w:pPr>
+      <w:rPr>
+        <w:rFonts w:ascii="Symbol" w:hAnsi="Symbol" w:hint="default"/>
+      </w:rPr>
+    </w:lvl>
+    <w:lvl w:ilvl="7" w:tplc="100A0003" w:tentative="1">
+      <w:start w:val="1"/>
+      <w:numFmt w:val="bullet"/>
+      <w:lvlText w:val="o"/>
+      <w:lvlJc w:val="left"/>
+      <w:pPr>
+        <w:ind w:left="5760" w:hanging="360"/>
+      </w:pPr>
+      <w:rPr>
+        <w:rFonts w:ascii="Courier New" w:hAnsi="Courier New" w:cs="Courier New" w:hint="default"/>
+      </w:rPr>
+    </w:lvl>
+    <w:lvl w:ilvl="8" w:tplc="100A0005" w:tentative="1">
+      <w:start w:val="1"/>
+      <w:numFmt w:val="bullet"/>
+      <w:lvlText w:val=""/>
+      <w:lvlJc w:val="left"/>
+      <w:pPr>
+        <w:ind w:left="6480" w:hanging="360"/>
+      </w:pPr>
+      <w:rPr>
+        <w:rFonts w:ascii="Wingdings" w:hAnsi="Wingdings" w:hint="default"/>
+      </w:rPr>
+    </w:lvl>
+  </w:abstractNum>
+  <w:abstractNum w:abstractNumId="1" w15:restartNumberingAfterBreak="0">
     <w:nsid w:val="14E713FE"/>
     <w:multiLevelType w:val="multilevel"/>
     <w:tmpl w:val="63201A8E"/>
@@ -6919,7 +7473,7 @@
       </w:rPr>
     </w:lvl>
   </w:abstractNum>
-  <w:abstractNum w:abstractNumId="1" w15:restartNumberingAfterBreak="0">
+  <w:abstractNum w:abstractNumId="2" w15:restartNumberingAfterBreak="0">
     <w:nsid w:val="19A57F81"/>
     <w:multiLevelType w:val="multilevel"/>
     <w:tmpl w:val="92BA6AFE"/>
@@ -7032,7 +7586,7 @@
       </w:rPr>
     </w:lvl>
   </w:abstractNum>
-  <w:abstractNum w:abstractNumId="2" w15:restartNumberingAfterBreak="0">
+  <w:abstractNum w:abstractNumId="3" w15:restartNumberingAfterBreak="0">
     <w:nsid w:val="326D4629"/>
     <w:multiLevelType w:val="hybridMultilevel"/>
     <w:tmpl w:val="9D2C3978"/>
@@ -7145,7 +7699,7 @@
       </w:rPr>
     </w:lvl>
   </w:abstractNum>
-  <w:abstractNum w:abstractNumId="3" w15:restartNumberingAfterBreak="0">
+  <w:abstractNum w:abstractNumId="4" w15:restartNumberingAfterBreak="0">
     <w:nsid w:val="389576CD"/>
     <w:multiLevelType w:val="hybridMultilevel"/>
     <w:tmpl w:val="2B78ED3C"/>
@@ -7258,7 +7812,7 @@
       </w:rPr>
     </w:lvl>
   </w:abstractNum>
-  <w:abstractNum w:abstractNumId="4" w15:restartNumberingAfterBreak="0">
+  <w:abstractNum w:abstractNumId="5" w15:restartNumberingAfterBreak="0">
     <w:nsid w:val="426F69EC"/>
     <w:multiLevelType w:val="hybridMultilevel"/>
     <w:tmpl w:val="C460127A"/>
@@ -7371,7 +7925,7 @@
       </w:rPr>
     </w:lvl>
   </w:abstractNum>
-  <w:abstractNum w:abstractNumId="5" w15:restartNumberingAfterBreak="0">
+  <w:abstractNum w:abstractNumId="6" w15:restartNumberingAfterBreak="0">
     <w:nsid w:val="449B2EED"/>
     <w:multiLevelType w:val="hybridMultilevel"/>
     <w:tmpl w:val="DFFC5D2A"/>
@@ -7484,7 +8038,7 @@
       </w:rPr>
     </w:lvl>
   </w:abstractNum>
-  <w:abstractNum w:abstractNumId="6" w15:restartNumberingAfterBreak="0">
+  <w:abstractNum w:abstractNumId="7" w15:restartNumberingAfterBreak="0">
     <w:nsid w:val="4FD02118"/>
     <w:multiLevelType w:val="hybridMultilevel"/>
     <w:tmpl w:val="C01219EC"/>
@@ -7597,7 +8151,7 @@
       </w:rPr>
     </w:lvl>
   </w:abstractNum>
-  <w:abstractNum w:abstractNumId="7" w15:restartNumberingAfterBreak="0">
+  <w:abstractNum w:abstractNumId="8" w15:restartNumberingAfterBreak="0">
     <w:nsid w:val="53D27027"/>
     <w:multiLevelType w:val="hybridMultilevel"/>
     <w:tmpl w:val="70386F2A"/>
@@ -7711,28 +8265,31 @@
     </w:lvl>
   </w:abstractNum>
   <w:num w:numId="1" w16cid:durableId="189075087">
+    <w:abstractNumId w:val="2"/>
+  </w:num>
+  <w:num w:numId="2" w16cid:durableId="1436091613">
     <w:abstractNumId w:val="1"/>
   </w:num>
-  <w:num w:numId="2" w16cid:durableId="1436091613">
-    <w:abstractNumId w:val="0"/>
+  <w:num w:numId="3" w16cid:durableId="783383041">
+    <w:abstractNumId w:val="5"/>
   </w:num>
-  <w:num w:numId="3" w16cid:durableId="783383041">
+  <w:num w:numId="4" w16cid:durableId="1235510877">
+    <w:abstractNumId w:val="8"/>
+  </w:num>
+  <w:num w:numId="5" w16cid:durableId="2070303629">
     <w:abstractNumId w:val="4"/>
   </w:num>
-  <w:num w:numId="4" w16cid:durableId="1235510877">
+  <w:num w:numId="6" w16cid:durableId="297496477">
+    <w:abstractNumId w:val="3"/>
+  </w:num>
+  <w:num w:numId="7" w16cid:durableId="631596010">
+    <w:abstractNumId w:val="6"/>
+  </w:num>
+  <w:num w:numId="8" w16cid:durableId="2070684001">
     <w:abstractNumId w:val="7"/>
   </w:num>
-  <w:num w:numId="5" w16cid:durableId="2070303629">
-    <w:abstractNumId w:val="3"/>
-  </w:num>
-  <w:num w:numId="6" w16cid:durableId="297496477">
-    <w:abstractNumId w:val="2"/>
-  </w:num>
-  <w:num w:numId="7" w16cid:durableId="631596010">
-    <w:abstractNumId w:val="5"/>
-  </w:num>
-  <w:num w:numId="8" w16cid:durableId="2070684001">
-    <w:abstractNumId w:val="6"/>
+  <w:num w:numId="9" w16cid:durableId="1613709909">
+    <w:abstractNumId w:val="0"/>
   </w:num>
 </w:numbering>
 </file>

</xml_diff>